<commit_message>
configured Ninject with OwinContext
</commit_message>
<xml_diff>
--- a/Documents/RequirementDocument.docx
+++ b/Documents/RequirementDocument.docx
@@ -49,22 +49,20 @@
         <w:t>Elastic Search: Facilitates Search, Facets, and real time data analytics</w:t>
       </w:r>
       <w:r>
-        <w:t>, logs</w:t>
+        <w:t>, logs user activity</w:t>
+      </w:r>
+    </w:p>
+    <w:p>
+      <w:r>
+        <w:t>User Story:</w:t>
+      </w:r>
+    </w:p>
+    <w:p>
+      <w:r>
+        <w:t>As a user, the user should be able to browse mobile</w:t>
       </w:r>
       <w:bookmarkStart w:id="0" w:name="_GoBack"/>
       <w:bookmarkEnd w:id="0"/>
-      <w:r>
-        <w:t xml:space="preserve"> user activity</w:t>
-      </w:r>
-    </w:p>
-    <w:p>
-      <w:pPr>
-        <w:pStyle w:val="ListParagraph"/>
-        <w:numPr>
-          <w:ilvl w:val="0"/>
-          <w:numId w:val="1"/>
-        </w:numPr>
-      </w:pPr>
     </w:p>
     <w:sectPr>
       <w:pgSz w:w="12240" w:h="15840"/>

</xml_diff>

<commit_message>
added feedback and insights section in RDD
</commit_message>
<xml_diff>
--- a/Documents/RequirementDocument.docx
+++ b/Documents/RequirementDocument.docx
@@ -70,13 +70,8 @@
         <w:t xml:space="preserve">Attributes describe a specific element of a product </w:t>
       </w:r>
       <w:r>
-        <w:t xml:space="preserve">such as its name, weight, height, length, width </w:t>
-      </w:r>
-      <w:proofErr w:type="spellStart"/>
-      <w:r>
-        <w:t>etc</w:t>
-      </w:r>
-      <w:proofErr w:type="spellEnd"/>
+        <w:t>such as its name, weight, height, length, width etc</w:t>
+      </w:r>
     </w:p>
     <w:p>
       <w:pPr>
@@ -273,11 +268,7 @@
         <w:t>,</w:t>
       </w:r>
       <w:r>
-        <w:t xml:space="preserve"> </w:t>
-      </w:r>
-      <w:proofErr w:type="gramStart"/>
-      <w:r>
-        <w:t xml:space="preserve">like, </w:t>
+        <w:t xml:space="preserve"> like, </w:t>
       </w:r>
       <w:r>
         <w:t xml:space="preserve"> </w:t>
@@ -286,14 +277,7 @@
         <w:rPr>
           <w:b/>
         </w:rPr>
-        <w:t>Buy</w:t>
-      </w:r>
-      <w:proofErr w:type="gramEnd"/>
-      <w:r>
-        <w:rPr>
-          <w:b/>
-        </w:rPr>
-        <w:t xml:space="preserve"> 3 and get 1 Free</w:t>
+        <w:t>Buy 3 and get 1 Free</w:t>
       </w:r>
       <w:r>
         <w:rPr>
@@ -544,6 +528,137 @@
       <w:r>
         <w:t>Reports / Analytics</w:t>
       </w:r>
+    </w:p>
+    <w:p/>
+    <w:p>
+      <w:pPr>
+        <w:pStyle w:val="Heading2"/>
+      </w:pPr>
+      <w:r>
+        <w:t xml:space="preserve">Feedback and Insights </w:t>
+      </w:r>
+    </w:p>
+    <w:p>
+      <w:r>
+        <w:t>There are several ways to get continuous feedback:</w:t>
+      </w:r>
+    </w:p>
+    <w:p>
+      <w:pPr>
+        <w:pStyle w:val="ListParagraph"/>
+        <w:numPr>
+          <w:ilvl w:val="0"/>
+          <w:numId w:val="3"/>
+        </w:numPr>
+      </w:pPr>
+      <w:r>
+        <w:t xml:space="preserve">Click path analysis: </w:t>
+      </w:r>
+      <w:r>
+        <w:t>how do customers navigate your channels</w:t>
+      </w:r>
+      <w:r>
+        <w:t>? Can they find the product they are looking for immediately or are their paths rather chaotic, which may be a sign that the product category tree is not customer oriented.</w:t>
+      </w:r>
+    </w:p>
+    <w:p>
+      <w:pPr>
+        <w:pStyle w:val="ListParagraph"/>
+        <w:numPr>
+          <w:ilvl w:val="0"/>
+          <w:numId w:val="3"/>
+        </w:numPr>
+      </w:pPr>
+      <w:r>
+        <w:t xml:space="preserve"> Keywork analysis: which words are used to search for products. It might be the case that attributes are used to limit search results. In the case of Beter Bed, “anti allergic mattress” indicated that customers want to know if a mattress is </w:t>
+      </w:r>
+      <w:r>
+        <w:t>anti-allergic</w:t>
+      </w:r>
+      <w:r>
+        <w:t xml:space="preserve"> or not. </w:t>
+      </w:r>
+      <w:r>
+        <w:t xml:space="preserve"> </w:t>
+      </w:r>
+    </w:p>
+    <w:p>
+      <w:pPr>
+        <w:pStyle w:val="ListParagraph"/>
+        <w:numPr>
+          <w:ilvl w:val="0"/>
+          <w:numId w:val="3"/>
+        </w:numPr>
+      </w:pPr>
+      <w:r>
+        <w:t xml:space="preserve">Category conversion analysis: analyzing the purchase to category visit ratio may lead to insights. It may be that the prices of the products in the category are too high but often the product information itself is too limited to make the sale. </w:t>
+      </w:r>
+    </w:p>
+    <w:p>
+      <w:pPr>
+        <w:ind w:left="360"/>
+      </w:pPr>
+      <w:r>
+        <w:t>Improving the Product Data Model should never be a one-off activity.</w:t>
+      </w:r>
+    </w:p>
+    <w:p>
+      <w:pPr>
+        <w:ind w:left="360"/>
+      </w:pPr>
+    </w:p>
+    <w:p>
+      <w:pPr>
+        <w:pStyle w:val="Heading2"/>
+      </w:pPr>
+      <w:r>
+        <w:t>PIM Process</w:t>
+      </w:r>
+    </w:p>
+    <w:p>
+      <w:r>
+        <w:t>The term ‘management’ and ‘maintenance’ are often used. Management includes standard features such as searching, filtering, creating, editing, and archiving items of, among others, products, variants,</w:t>
+      </w:r>
+      <w:r>
+        <w:t xml:space="preserve"> </w:t>
+      </w:r>
+      <w:r>
+        <w:t>categori</w:t>
+      </w:r>
+      <w:r>
+        <w:t>e</w:t>
+      </w:r>
+      <w:r>
+        <w:t xml:space="preserve">s etc. </w:t>
+      </w:r>
+    </w:p>
+    <w:p>
+      <w:pPr>
+        <w:pStyle w:val="Heading3"/>
+      </w:pPr>
+      <w:r>
+        <w:t>Master Data Management</w:t>
+      </w:r>
+    </w:p>
+    <w:p>
+      <w:r>
+        <w:t xml:space="preserve">Master data defines the core information of the products. Typical master data include its creation date, the product identification number, stock level(s), prices, delivery times, etc. </w:t>
+      </w:r>
+    </w:p>
+    <w:p>
+      <w:r>
+        <w:t>Various sub processes are:</w:t>
+      </w:r>
+    </w:p>
+    <w:p>
+      <w:pPr>
+        <w:pStyle w:val="Heading4"/>
+      </w:pPr>
+      <w:r>
+        <w:t>Importing Master Data</w:t>
+      </w:r>
+    </w:p>
+    <w:p>
       <w:bookmarkStart w:id="0" w:name="_GoBack"/>
       <w:bookmarkEnd w:id="0"/>
     </w:p>
@@ -737,11 +852,103 @@
       </w:pPr>
     </w:lvl>
   </w:abstractNum>
+  <w:abstractNum w:abstractNumId="2" w15:restartNumberingAfterBreak="0">
+    <w:nsid w:val="7C231A2A"/>
+    <w:multiLevelType w:val="hybridMultilevel"/>
+    <w:tmpl w:val="04FA572A"/>
+    <w:lvl w:ilvl="0" w:tplc="0409000F">
+      <w:start w:val="1"/>
+      <w:numFmt w:val="decimal"/>
+      <w:lvlText w:val="%1."/>
+      <w:lvlJc w:val="left"/>
+      <w:pPr>
+        <w:ind w:left="720" w:hanging="360"/>
+      </w:pPr>
+      <w:rPr>
+        <w:rFonts w:hint="default"/>
+      </w:rPr>
+    </w:lvl>
+    <w:lvl w:ilvl="1" w:tplc="04090019" w:tentative="1">
+      <w:start w:val="1"/>
+      <w:numFmt w:val="lowerLetter"/>
+      <w:lvlText w:val="%2."/>
+      <w:lvlJc w:val="left"/>
+      <w:pPr>
+        <w:ind w:left="1440" w:hanging="360"/>
+      </w:pPr>
+    </w:lvl>
+    <w:lvl w:ilvl="2" w:tplc="0409001B" w:tentative="1">
+      <w:start w:val="1"/>
+      <w:numFmt w:val="lowerRoman"/>
+      <w:lvlText w:val="%3."/>
+      <w:lvlJc w:val="right"/>
+      <w:pPr>
+        <w:ind w:left="2160" w:hanging="180"/>
+      </w:pPr>
+    </w:lvl>
+    <w:lvl w:ilvl="3" w:tplc="0409000F" w:tentative="1">
+      <w:start w:val="1"/>
+      <w:numFmt w:val="decimal"/>
+      <w:lvlText w:val="%4."/>
+      <w:lvlJc w:val="left"/>
+      <w:pPr>
+        <w:ind w:left="2880" w:hanging="360"/>
+      </w:pPr>
+    </w:lvl>
+    <w:lvl w:ilvl="4" w:tplc="04090019" w:tentative="1">
+      <w:start w:val="1"/>
+      <w:numFmt w:val="lowerLetter"/>
+      <w:lvlText w:val="%5."/>
+      <w:lvlJc w:val="left"/>
+      <w:pPr>
+        <w:ind w:left="3600" w:hanging="360"/>
+      </w:pPr>
+    </w:lvl>
+    <w:lvl w:ilvl="5" w:tplc="0409001B" w:tentative="1">
+      <w:start w:val="1"/>
+      <w:numFmt w:val="lowerRoman"/>
+      <w:lvlText w:val="%6."/>
+      <w:lvlJc w:val="right"/>
+      <w:pPr>
+        <w:ind w:left="4320" w:hanging="180"/>
+      </w:pPr>
+    </w:lvl>
+    <w:lvl w:ilvl="6" w:tplc="0409000F" w:tentative="1">
+      <w:start w:val="1"/>
+      <w:numFmt w:val="decimal"/>
+      <w:lvlText w:val="%7."/>
+      <w:lvlJc w:val="left"/>
+      <w:pPr>
+        <w:ind w:left="5040" w:hanging="360"/>
+      </w:pPr>
+    </w:lvl>
+    <w:lvl w:ilvl="7" w:tplc="04090019" w:tentative="1">
+      <w:start w:val="1"/>
+      <w:numFmt w:val="lowerLetter"/>
+      <w:lvlText w:val="%8."/>
+      <w:lvlJc w:val="left"/>
+      <w:pPr>
+        <w:ind w:left="5760" w:hanging="360"/>
+      </w:pPr>
+    </w:lvl>
+    <w:lvl w:ilvl="8" w:tplc="0409001B" w:tentative="1">
+      <w:start w:val="1"/>
+      <w:numFmt w:val="lowerRoman"/>
+      <w:lvlText w:val="%9."/>
+      <w:lvlJc w:val="right"/>
+      <w:pPr>
+        <w:ind w:left="6480" w:hanging="180"/>
+      </w:pPr>
+    </w:lvl>
+  </w:abstractNum>
   <w:num w:numId="1">
     <w:abstractNumId w:val="1"/>
   </w:num>
   <w:num w:numId="2">
     <w:abstractNumId w:val="0"/>
+  </w:num>
+  <w:num w:numId="3">
+    <w:abstractNumId w:val="2"/>
   </w:num>
 </w:numbering>
 </file>
@@ -1184,6 +1391,50 @@
       <w:szCs w:val="26"/>
     </w:rPr>
   </w:style>
+  <w:style w:type="paragraph" w:styleId="Heading3">
+    <w:name w:val="heading 3"/>
+    <w:basedOn w:val="Normal"/>
+    <w:next w:val="Normal"/>
+    <w:link w:val="Heading3Char"/>
+    <w:uiPriority w:val="9"/>
+    <w:unhideWhenUsed/>
+    <w:qFormat/>
+    <w:rsid w:val="00963B55"/>
+    <w:pPr>
+      <w:keepNext/>
+      <w:keepLines/>
+      <w:spacing w:before="40" w:after="0"/>
+      <w:outlineLvl w:val="2"/>
+    </w:pPr>
+    <w:rPr>
+      <w:rFonts w:asciiTheme="majorHAnsi" w:eastAsiaTheme="majorEastAsia" w:hAnsiTheme="majorHAnsi" w:cstheme="majorBidi"/>
+      <w:color w:val="1F4D78" w:themeColor="accent1" w:themeShade="7F"/>
+      <w:sz w:val="24"/>
+      <w:szCs w:val="24"/>
+    </w:rPr>
+  </w:style>
+  <w:style w:type="paragraph" w:styleId="Heading4">
+    <w:name w:val="heading 4"/>
+    <w:basedOn w:val="Normal"/>
+    <w:next w:val="Normal"/>
+    <w:link w:val="Heading4Char"/>
+    <w:uiPriority w:val="9"/>
+    <w:unhideWhenUsed/>
+    <w:qFormat/>
+    <w:rsid w:val="00336A52"/>
+    <w:pPr>
+      <w:keepNext/>
+      <w:keepLines/>
+      <w:spacing w:before="40" w:after="0"/>
+      <w:outlineLvl w:val="3"/>
+    </w:pPr>
+    <w:rPr>
+      <w:rFonts w:asciiTheme="majorHAnsi" w:eastAsiaTheme="majorEastAsia" w:hAnsiTheme="majorHAnsi" w:cstheme="majorBidi"/>
+      <w:i/>
+      <w:iCs/>
+      <w:color w:val="2E74B5" w:themeColor="accent1" w:themeShade="BF"/>
+    </w:rPr>
+  </w:style>
   <w:style w:type="character" w:default="1" w:styleId="DefaultParagraphFont">
     <w:name w:val="Default Paragraph Font"/>
     <w:uiPriority w:val="1"/>
@@ -1246,6 +1497,32 @@
       <w:color w:val="2E74B5" w:themeColor="accent1" w:themeShade="BF"/>
       <w:sz w:val="32"/>
       <w:szCs w:val="32"/>
+    </w:rPr>
+  </w:style>
+  <w:style w:type="character" w:customStyle="1" w:styleId="Heading3Char">
+    <w:name w:val="Heading 3 Char"/>
+    <w:basedOn w:val="DefaultParagraphFont"/>
+    <w:link w:val="Heading3"/>
+    <w:uiPriority w:val="9"/>
+    <w:rsid w:val="00963B55"/>
+    <w:rPr>
+      <w:rFonts w:asciiTheme="majorHAnsi" w:eastAsiaTheme="majorEastAsia" w:hAnsiTheme="majorHAnsi" w:cstheme="majorBidi"/>
+      <w:color w:val="1F4D78" w:themeColor="accent1" w:themeShade="7F"/>
+      <w:sz w:val="24"/>
+      <w:szCs w:val="24"/>
+    </w:rPr>
+  </w:style>
+  <w:style w:type="character" w:customStyle="1" w:styleId="Heading4Char">
+    <w:name w:val="Heading 4 Char"/>
+    <w:basedOn w:val="DefaultParagraphFont"/>
+    <w:link w:val="Heading4"/>
+    <w:uiPriority w:val="9"/>
+    <w:rsid w:val="00336A52"/>
+    <w:rPr>
+      <w:rFonts w:asciiTheme="majorHAnsi" w:eastAsiaTheme="majorEastAsia" w:hAnsiTheme="majorHAnsi" w:cstheme="majorBidi"/>
+      <w:i/>
+      <w:iCs/>
+      <w:color w:val="2E74B5" w:themeColor="accent1" w:themeShade="BF"/>
     </w:rPr>
   </w:style>
 </w:styles>

</xml_diff>